<commit_message>
Assignment modifications across different units
</commit_message>
<xml_diff>
--- a/System Projects and Quality Management/u3284513 - System Projects and Quality Management - Project Proposal.docx
+++ b/System Projects and Quality Management/u3284513 - System Projects and Quality Management - Project Proposal.docx
@@ -229,6 +229,12 @@
                 <w:lang w:val="en-US"/>
               </w:rPr>
             </w:pPr>
+            <w:r>
+              <w:rPr>
+                <w:lang w:val="en-US"/>
+              </w:rPr>
+              <w:t>Yasaman</w:t>
+            </w:r>
           </w:p>
         </w:tc>
       </w:tr>
@@ -441,6 +447,15 @@
     </w:p>
     <w:sdt>
       <w:sdtPr>
+        <w:rPr>
+          <w:rFonts w:asciiTheme="minorHAnsi" w:eastAsiaTheme="minorEastAsia" w:hAnsiTheme="minorHAnsi" w:cstheme="minorBidi"/>
+          <w:color w:val="auto"/>
+          <w:kern w:val="2"/>
+          <w:sz w:val="24"/>
+          <w:szCs w:val="24"/>
+          <w:lang w:val="en-AU" w:eastAsia="zh-CN"/>
+          <w14:ligatures w14:val="standardContextual"/>
+        </w:rPr>
         <w:id w:val="1040317169"/>
         <w:docPartObj>
           <w:docPartGallery w:val="Table of Contents"/>
@@ -449,16 +464,9 @@
       </w:sdtPr>
       <w:sdtEndPr>
         <w:rPr>
-          <w:rFonts w:asciiTheme="minorHAnsi" w:eastAsiaTheme="minorEastAsia" w:hAnsiTheme="minorHAnsi" w:cstheme="minorBidi"/>
           <w:b/>
           <w:bCs/>
           <w:noProof/>
-          <w:color w:val="auto"/>
-          <w:kern w:val="2"/>
-          <w:sz w:val="24"/>
-          <w:szCs w:val="24"/>
-          <w:lang w:val="en-AU" w:eastAsia="zh-CN"/>
-          <w14:ligatures w14:val="standardContextual"/>
         </w:rPr>
       </w:sdtEndPr>
       <w:sdtContent>
@@ -2261,7 +2269,10 @@
         </w:numPr>
       </w:pPr>
       <w:r>
-        <w:t>High adoption rate in rural and urban areas</w:t>
+        <w:t>At least 60%</w:t>
+      </w:r>
+      <w:r>
+        <w:t xml:space="preserve"> adoption rate in rural and urban areas</w:t>
       </w:r>
     </w:p>
     <w:p/>
@@ -2476,7 +2487,19 @@
         <w:ind w:left="720"/>
       </w:pPr>
       <w:r>
-        <w:t>This project will focus on the society aspect, which aims to reduce the wildlife – vehicle collision risks, mortality risks of wildlife and drivers, and educate drivers on areas of high wildlife activity.</w:t>
+        <w:t>This project will focus on the societ</w:t>
+      </w:r>
+      <w:r>
+        <w:t>al</w:t>
+      </w:r>
+      <w:r>
+        <w:t xml:space="preserve"> aspect, which aims to reduce the wildlife – vehicle collision risks, mortality risks of wildlife and drivers, and educate drivers on areas of high wildlife activity.</w:t>
+      </w:r>
+      <w:r>
+        <w:t xml:space="preserve"> This will help drivers make better decisions on a trip and </w:t>
+      </w:r>
+      <w:r>
+        <w:t>helps prevent the percentage of WVC incidents in Canberra.</w:t>
       </w:r>
     </w:p>
     <w:p>
@@ -2496,6 +2519,17 @@
     </w:p>
     <w:p>
       <w:pPr>
+        <w:ind w:left="720"/>
+      </w:pPr>
+      <w:r>
+        <w:t>The main goal of the project is to deliver a safer and better road condition for both Canberra drivers and the wildlife population. By implementing a real – time accurate interactive map of the wildlife population</w:t>
+      </w:r>
+      <w:r>
+        <w:t>, the project can help minimize the chances of an accident happening and thus minimize mortality rate for both drivers and the wildlife population.</w:t>
+      </w:r>
+    </w:p>
+    <w:p>
+      <w:pPr>
         <w:pStyle w:val="Heading3"/>
         <w:numPr>
           <w:ilvl w:val="2"/>
@@ -2510,6 +2544,58 @@
     </w:p>
     <w:p>
       <w:pPr>
+        <w:ind w:left="720"/>
+      </w:pPr>
+      <w:r>
+        <w:t>The project proposes the following metrics to measure the progress of the project:</w:t>
+      </w:r>
+    </w:p>
+    <w:p>
+      <w:pPr>
+        <w:pStyle w:val="ListParagraph"/>
+        <w:numPr>
+          <w:ilvl w:val="1"/>
+          <w:numId w:val="3"/>
+        </w:numPr>
+      </w:pPr>
+      <w:r>
+        <w:t>Achieve at least 25% or more reduction in wildlife – vehicle collision incidents within the first year of implementation</w:t>
+      </w:r>
+    </w:p>
+    <w:p>
+      <w:pPr>
+        <w:pStyle w:val="ListParagraph"/>
+        <w:numPr>
+          <w:ilvl w:val="1"/>
+          <w:numId w:val="3"/>
+        </w:numPr>
+      </w:pPr>
+      <w:r>
+        <w:t xml:space="preserve">Achieve an accuracy of 80% </w:t>
+      </w:r>
+      <w:r>
+        <w:t>when mapping wildlife activities in Canberra</w:t>
+      </w:r>
+    </w:p>
+    <w:p>
+      <w:pPr>
+        <w:pStyle w:val="ListParagraph"/>
+        <w:numPr>
+          <w:ilvl w:val="1"/>
+          <w:numId w:val="3"/>
+        </w:numPr>
+      </w:pPr>
+      <w:r>
+        <w:t>The project is reported to be in use by at least 40% of all drivers within Canberra</w:t>
+      </w:r>
+    </w:p>
+    <w:p>
+      <w:pPr>
+        <w:ind w:left="720"/>
+      </w:pPr>
+    </w:p>
+    <w:p>
+      <w:pPr>
         <w:pStyle w:val="Heading3"/>
         <w:numPr>
           <w:ilvl w:val="2"/>
@@ -2524,6 +2610,23 @@
     </w:p>
     <w:p>
       <w:pPr>
+        <w:ind w:left="720"/>
+      </w:pPr>
+      <w:r>
+        <w:t>The time frame for the project begins with a pilot testing phase in which over the course of 1 year will provide information about the project’s ability to be implemented on a city-wide scale. This testing phase will outline any potential problems regarding data collection instruments and how they combat weather elements, protocols and possible man-made damages that could occur. Then a six-month period is expected to examine the data collected by the instruments to evaluate the percentage of incidents reduced, the accuracy of information being reported back to the user, the data collection process and damage caused to the instruments. This step ensures that the project is ready for city-wide deployment. Then, a five year</w:t>
+      </w:r>
+      <w:r>
+        <w:t>s</w:t>
+      </w:r>
+      <w:r>
+        <w:t xml:space="preserve"> process will begin </w:t>
+      </w:r>
+      <w:r>
+        <w:t>to implement and integrate the project into existing infrastructure in Canberra.</w:t>
+      </w:r>
+    </w:p>
+    <w:p>
+      <w:pPr>
         <w:pStyle w:val="Heading3"/>
         <w:numPr>
           <w:ilvl w:val="2"/>
@@ -2541,6 +2644,14 @@
     </w:p>
     <w:p>
       <w:pPr>
+        <w:ind w:left="720"/>
+      </w:pPr>
+      <w:r>
+        <w:t>The relevant bodies have reviewed and agreed that the metrics and their values are suitable for the project and have secured an agreement from the stakeholders.</w:t>
+      </w:r>
+    </w:p>
+    <w:p>
+      <w:pPr>
         <w:pStyle w:val="Heading3"/>
         <w:numPr>
           <w:ilvl w:val="2"/>
@@ -2553,6 +2664,14 @@
       </w:r>
       <w:bookmarkEnd w:id="14"/>
     </w:p>
+    <w:p>
+      <w:pPr>
+        <w:ind w:left="720"/>
+      </w:pPr>
+      <w:r>
+        <w:t>In summary, the project is considered successful if it can help reduce 25% of wildlife related vehicle collision within Canberra, while reaching an 80% accuracy on wildlife activities mapping and have an adoption rate of at 40% of all drivers in Canberra.</w:t>
+      </w:r>
+    </w:p>
     <w:p/>
     <w:p>
       <w:pPr>
@@ -2567,6 +2686,52 @@
         <w:t>Importance of MOV Summary</w:t>
       </w:r>
       <w:bookmarkEnd w:id="15"/>
+    </w:p>
+    <w:p>
+      <w:pPr>
+        <w:ind w:left="360"/>
+      </w:pPr>
+      <w:r>
+        <w:t xml:space="preserve">The MOV serves as a benchmark and a guide for the project by providing clear goals and helps align them with the chosen domain for the project, that is accident management, interactive map and tracking and monitoring system. </w:t>
+      </w:r>
+      <w:r>
+        <w:t>With the metrics outlined for evaluation, the MOV provides direction on where to direct resources and influence the decision-making process. It will also help the team to agree on deliverables and set a clear direction for the project, while also providing clear expectations for the stakeholders.</w:t>
+      </w:r>
+    </w:p>
+    <w:p>
+      <w:pPr>
+        <w:pStyle w:val="Heading1"/>
+      </w:pPr>
+    </w:p>
+    <w:p>
+      <w:pPr>
+        <w:pStyle w:val="Heading1"/>
+        <w:numPr>
+          <w:ilvl w:val="0"/>
+          <w:numId w:val="1"/>
+        </w:numPr>
+      </w:pPr>
+      <w:r>
+        <w:t>PROJECT PLANNING AND WBS, TIME, COST, STRUCTURE</w:t>
+      </w:r>
+    </w:p>
+    <w:p/>
+    <w:p>
+      <w:pPr>
+        <w:pStyle w:val="Heading2"/>
+        <w:numPr>
+          <w:ilvl w:val="1"/>
+          <w:numId w:val="1"/>
+        </w:numPr>
+      </w:pPr>
+      <w:r>
+        <w:t>Chosen Management Method</w:t>
+      </w:r>
+    </w:p>
+    <w:p>
+      <w:pPr>
+        <w:ind w:left="360"/>
+      </w:pPr>
     </w:p>
     <w:p>
       <w:pPr>
@@ -3810,6 +3975,7 @@
   <w:style w:type="character" w:default="1" w:styleId="DefaultParagraphFont">
     <w:name w:val="Default Paragraph Font"/>
     <w:uiPriority w:val="1"/>
+    <w:semiHidden/>
     <w:unhideWhenUsed/>
   </w:style>
   <w:style w:type="table" w:default="1" w:styleId="TableNormal">

</xml_diff>